<commit_message>
New version of Sensor_V2.04
</commit_message>
<xml_diff>
--- a/RiskChemi_Sensors_update info.docx
+++ b/RiskChemi_Sensors_update info.docx
@@ -38,7 +38,7 @@
         <w:widowControl/>
         <w:ind w:firstLineChars="0" w:firstLine="0"/>
         <w:rPr>
-          <w:rFonts w:ascii="宋体" w:eastAsia="宋体" w:hAnsi="宋体" w:hint="eastAsia"/>
+          <w:rFonts w:ascii="宋体" w:eastAsia="宋体" w:hAnsi="宋体"/>
           <w:kern w:val="0"/>
           <w:szCs w:val="21"/>
         </w:rPr>
@@ -58,7 +58,7 @@
         <w:widowControl/>
         <w:ind w:firstLineChars="0" w:firstLine="0"/>
         <w:rPr>
-          <w:rFonts w:ascii="宋体" w:eastAsia="宋体" w:hAnsi="宋体" w:hint="eastAsia"/>
+          <w:rFonts w:ascii="宋体" w:eastAsia="宋体" w:hAnsi="宋体"/>
           <w:kern w:val="0"/>
           <w:szCs w:val="21"/>
         </w:rPr>
@@ -78,7 +78,7 @@
         <w:widowControl/>
         <w:ind w:firstLineChars="0" w:firstLine="0"/>
         <w:rPr>
-          <w:rFonts w:ascii="宋体" w:eastAsia="宋体" w:hAnsi="宋体" w:hint="eastAsia"/>
+          <w:rFonts w:ascii="宋体" w:eastAsia="宋体" w:hAnsi="宋体"/>
           <w:kern w:val="0"/>
           <w:szCs w:val="21"/>
         </w:rPr>
@@ -102,7 +102,7 @@
         </w:numPr>
         <w:ind w:firstLineChars="0"/>
         <w:rPr>
-          <w:rFonts w:ascii="宋体" w:eastAsia="宋体" w:hAnsi="宋体" w:hint="eastAsia"/>
+          <w:rFonts w:ascii="宋体" w:eastAsia="宋体" w:hAnsi="宋体"/>
           <w:kern w:val="0"/>
           <w:szCs w:val="21"/>
         </w:rPr>
@@ -125,7 +125,7 @@
         </w:numPr>
         <w:ind w:firstLineChars="0"/>
         <w:rPr>
-          <w:rFonts w:ascii="宋体" w:eastAsia="宋体" w:hAnsi="宋体" w:hint="eastAsia"/>
+          <w:rFonts w:ascii="宋体" w:eastAsia="宋体" w:hAnsi="宋体"/>
           <w:kern w:val="0"/>
           <w:szCs w:val="21"/>
         </w:rPr>
@@ -149,7 +149,7 @@
         </w:numPr>
         <w:ind w:firstLineChars="0"/>
         <w:rPr>
-          <w:rFonts w:ascii="宋体" w:eastAsia="宋体" w:hAnsi="宋体" w:hint="eastAsia"/>
+          <w:rFonts w:ascii="宋体" w:eastAsia="宋体" w:hAnsi="宋体"/>
           <w:kern w:val="0"/>
           <w:szCs w:val="21"/>
         </w:rPr>
@@ -173,7 +173,7 @@
         </w:numPr>
         <w:ind w:firstLineChars="0"/>
         <w:rPr>
-          <w:rFonts w:ascii="宋体" w:eastAsia="宋体" w:hAnsi="宋体" w:hint="eastAsia"/>
+          <w:rFonts w:ascii="宋体" w:eastAsia="宋体" w:hAnsi="宋体"/>
           <w:kern w:val="0"/>
           <w:szCs w:val="21"/>
         </w:rPr>
@@ -215,7 +215,7 @@
         </w:numPr>
         <w:ind w:firstLineChars="0"/>
         <w:rPr>
-          <w:rFonts w:ascii="宋体" w:eastAsia="宋体" w:hAnsi="宋体" w:hint="eastAsia"/>
+          <w:rFonts w:ascii="宋体" w:eastAsia="宋体" w:hAnsi="宋体"/>
           <w:kern w:val="0"/>
           <w:szCs w:val="21"/>
         </w:rPr>
@@ -239,7 +239,7 @@
         </w:numPr>
         <w:ind w:firstLineChars="0"/>
         <w:rPr>
-          <w:rFonts w:ascii="宋体" w:eastAsia="宋体" w:hAnsi="宋体" w:hint="eastAsia"/>
+          <w:rFonts w:ascii="宋体" w:eastAsia="宋体" w:hAnsi="宋体"/>
           <w:kern w:val="0"/>
           <w:szCs w:val="21"/>
         </w:rPr>
@@ -263,7 +263,7 @@
         </w:numPr>
         <w:ind w:firstLineChars="0"/>
         <w:rPr>
-          <w:rFonts w:ascii="宋体" w:eastAsia="宋体" w:hAnsi="宋体" w:hint="eastAsia"/>
+          <w:rFonts w:ascii="宋体" w:eastAsia="宋体" w:hAnsi="宋体"/>
           <w:kern w:val="0"/>
           <w:szCs w:val="21"/>
         </w:rPr>
@@ -287,7 +287,7 @@
         </w:numPr>
         <w:ind w:firstLineChars="0"/>
         <w:rPr>
-          <w:rFonts w:ascii="宋体" w:eastAsia="宋体" w:hAnsi="宋体" w:hint="eastAsia"/>
+          <w:rFonts w:ascii="宋体" w:eastAsia="宋体" w:hAnsi="宋体"/>
           <w:kern w:val="0"/>
           <w:szCs w:val="21"/>
         </w:rPr>
@@ -311,7 +311,7 @@
         </w:numPr>
         <w:ind w:firstLineChars="0"/>
         <w:rPr>
-          <w:rFonts w:ascii="宋体" w:eastAsia="宋体" w:hAnsi="宋体" w:hint="eastAsia"/>
+          <w:rFonts w:ascii="宋体" w:eastAsia="宋体" w:hAnsi="宋体"/>
           <w:kern w:val="0"/>
           <w:szCs w:val="21"/>
         </w:rPr>
@@ -335,7 +335,7 @@
         </w:numPr>
         <w:ind w:firstLineChars="0"/>
         <w:rPr>
-          <w:rFonts w:ascii="宋体" w:eastAsia="宋体" w:hAnsi="宋体" w:hint="eastAsia"/>
+          <w:rFonts w:ascii="宋体" w:eastAsia="宋体" w:hAnsi="宋体"/>
           <w:kern w:val="0"/>
           <w:szCs w:val="21"/>
         </w:rPr>
@@ -359,7 +359,7 @@
         </w:numPr>
         <w:ind w:firstLineChars="0"/>
         <w:rPr>
-          <w:rFonts w:ascii="宋体" w:eastAsia="宋体" w:hAnsi="宋体" w:hint="eastAsia"/>
+          <w:rFonts w:ascii="宋体" w:eastAsia="宋体" w:hAnsi="宋体"/>
           <w:kern w:val="0"/>
           <w:szCs w:val="21"/>
         </w:rPr>
@@ -383,7 +383,7 @@
         </w:numPr>
         <w:ind w:firstLineChars="0"/>
         <w:rPr>
-          <w:rFonts w:ascii="宋体" w:eastAsia="宋体" w:hAnsi="宋体" w:hint="eastAsia"/>
+          <w:rFonts w:ascii="宋体" w:eastAsia="宋体" w:hAnsi="宋体"/>
           <w:kern w:val="0"/>
           <w:szCs w:val="21"/>
         </w:rPr>
@@ -404,7 +404,7 @@
           <w:numId w:val="1"/>
         </w:numPr>
         <w:rPr>
-          <w:rFonts w:ascii="宋体" w:eastAsia="宋体" w:hAnsi="宋体" w:cs="Times New Roman" w:hint="eastAsia"/>
+          <w:rFonts w:ascii="宋体" w:eastAsia="宋体" w:hAnsi="宋体" w:cs="Times New Roman"/>
           <w:kern w:val="0"/>
           <w:szCs w:val="21"/>
           <w:highlight w:val="yellow"/>
@@ -429,7 +429,7 @@
           <w:numId w:val="1"/>
         </w:numPr>
         <w:rPr>
-          <w:rFonts w:ascii="宋体" w:eastAsia="宋体" w:hAnsi="宋体" w:cs="Times New Roman" w:hint="eastAsia"/>
+          <w:rFonts w:ascii="宋体" w:eastAsia="宋体" w:hAnsi="宋体" w:cs="Times New Roman"/>
           <w:kern w:val="0"/>
           <w:szCs w:val="21"/>
           <w:lang w:bidi="ar"/>
@@ -481,7 +481,7 @@
     <w:p>
       <w:pPr>
         <w:rPr>
-          <w:rFonts w:ascii="宋体" w:eastAsia="宋体" w:hAnsi="宋体" w:cs="Times New Roman" w:hint="eastAsia"/>
+          <w:rFonts w:ascii="宋体" w:eastAsia="宋体" w:hAnsi="宋体" w:cs="Times New Roman"/>
           <w:kern w:val="0"/>
           <w:szCs w:val="21"/>
           <w:lang w:bidi="ar"/>
@@ -491,7 +491,7 @@
     <w:p>
       <w:pPr>
         <w:rPr>
-          <w:rFonts w:ascii="宋体" w:eastAsia="宋体" w:hAnsi="宋体" w:cs="Times New Roman" w:hint="eastAsia"/>
+          <w:rFonts w:ascii="宋体" w:eastAsia="宋体" w:hAnsi="宋体" w:cs="Times New Roman"/>
           <w:kern w:val="0"/>
           <w:szCs w:val="21"/>
           <w:lang w:bidi="ar"/>
@@ -504,7 +504,7 @@
         <w:widowControl/>
         <w:ind w:firstLineChars="0" w:firstLine="0"/>
         <w:rPr>
-          <w:rFonts w:ascii="宋体" w:eastAsia="宋体" w:hAnsi="宋体" w:hint="eastAsia"/>
+          <w:rFonts w:ascii="宋体" w:eastAsia="宋体" w:hAnsi="宋体"/>
           <w:kern w:val="0"/>
           <w:szCs w:val="21"/>
         </w:rPr>
@@ -532,7 +532,7 @@
         <w:widowControl/>
         <w:ind w:firstLineChars="0" w:firstLine="0"/>
         <w:rPr>
-          <w:rFonts w:ascii="宋体" w:eastAsia="宋体" w:hAnsi="宋体" w:hint="eastAsia"/>
+          <w:rFonts w:ascii="宋体" w:eastAsia="宋体" w:hAnsi="宋体"/>
           <w:kern w:val="0"/>
           <w:szCs w:val="21"/>
         </w:rPr>
@@ -592,7 +592,7 @@
         <w:widowControl/>
         <w:ind w:firstLineChars="0" w:firstLine="0"/>
         <w:rPr>
-          <w:rFonts w:ascii="宋体" w:eastAsia="宋体" w:hAnsi="宋体" w:hint="eastAsia"/>
+          <w:rFonts w:ascii="宋体" w:eastAsia="宋体" w:hAnsi="宋体"/>
           <w:kern w:val="0"/>
           <w:szCs w:val="21"/>
         </w:rPr>
@@ -792,22 +792,23 @@
         <w:widowControl/>
         <w:ind w:firstLineChars="0" w:firstLine="0"/>
         <w:rPr>
-          <w:rFonts w:ascii="宋体" w:eastAsia="宋体" w:hAnsi="宋体" w:hint="eastAsia"/>
-          <w:szCs w:val="21"/>
-        </w:rPr>
-      </w:pPr>
-    </w:p>
-    <w:p>
-      <w:pPr>
-        <w:pStyle w:val="msolistparagraph0"/>
-        <w:widowControl/>
-        <w:ind w:firstLineChars="0" w:firstLine="0"/>
-        <w:rPr>
-          <w:rFonts w:ascii="宋体" w:eastAsia="宋体" w:hAnsi="宋体" w:hint="eastAsia"/>
-          <w:kern w:val="0"/>
-          <w:szCs w:val="21"/>
-        </w:rPr>
-      </w:pPr>
+          <w:rFonts w:ascii="宋体" w:eastAsia="宋体" w:hAnsi="宋体"/>
+          <w:szCs w:val="21"/>
+        </w:rPr>
+      </w:pPr>
+    </w:p>
+    <w:p>
+      <w:pPr>
+        <w:pStyle w:val="msolistparagraph0"/>
+        <w:widowControl/>
+        <w:ind w:firstLineChars="0" w:firstLine="0"/>
+        <w:rPr>
+          <w:rFonts w:ascii="宋体" w:eastAsia="宋体" w:hAnsi="宋体"/>
+          <w:kern w:val="0"/>
+          <w:szCs w:val="21"/>
+        </w:rPr>
+      </w:pPr>
+      <w:bookmarkStart w:id="0" w:name="_Hlk515293333"/>
       <w:r>
         <w:rPr>
           <w:rFonts w:ascii="宋体" w:eastAsia="宋体" w:hAnsi="宋体" w:hint="eastAsia"/>
@@ -831,7 +832,7 @@
         <w:widowControl/>
         <w:ind w:firstLineChars="0" w:firstLine="0"/>
         <w:rPr>
-          <w:rFonts w:ascii="宋体" w:eastAsia="宋体" w:hAnsi="宋体" w:hint="eastAsia"/>
+          <w:rFonts w:ascii="宋体" w:eastAsia="宋体" w:hAnsi="宋体"/>
           <w:kern w:val="0"/>
           <w:szCs w:val="21"/>
         </w:rPr>
@@ -891,7 +892,7 @@
         <w:widowControl/>
         <w:ind w:firstLineChars="0" w:firstLine="0"/>
         <w:rPr>
-          <w:rFonts w:ascii="宋体" w:eastAsia="宋体" w:hAnsi="宋体" w:hint="eastAsia"/>
+          <w:rFonts w:ascii="宋体" w:eastAsia="宋体" w:hAnsi="宋体"/>
           <w:kern w:val="0"/>
           <w:szCs w:val="21"/>
         </w:rPr>
@@ -905,6 +906,7 @@
         <w:t>内容：</w:t>
       </w:r>
     </w:p>
+    <w:bookmarkEnd w:id="0"/>
     <w:p>
       <w:pPr>
         <w:pStyle w:val="msolistparagraph0"/>
@@ -966,7 +968,7 @@
         <w:widowControl/>
         <w:ind w:firstLineChars="0" w:firstLine="0"/>
         <w:rPr>
-          <w:rFonts w:ascii="宋体" w:eastAsia="宋体" w:hAnsi="宋体" w:hint="eastAsia"/>
+          <w:rFonts w:ascii="宋体" w:eastAsia="宋体" w:hAnsi="宋体"/>
           <w:szCs w:val="21"/>
         </w:rPr>
       </w:pPr>
@@ -977,8 +979,188 @@
         </w:rPr>
         <w:t>4. 调整24V电源线的走线方式；</w:t>
       </w:r>
-      <w:bookmarkStart w:id="0" w:name="_GoBack"/>
-      <w:bookmarkEnd w:id="0"/>
+    </w:p>
+    <w:p>
+      <w:pPr>
+        <w:pStyle w:val="msolistparagraph0"/>
+        <w:widowControl/>
+        <w:ind w:firstLineChars="0" w:firstLine="0"/>
+        <w:rPr>
+          <w:rFonts w:ascii="宋体" w:eastAsia="宋体" w:hAnsi="宋体"/>
+          <w:szCs w:val="21"/>
+        </w:rPr>
+      </w:pPr>
+    </w:p>
+    <w:p>
+      <w:pPr>
+        <w:pStyle w:val="msolistparagraph0"/>
+        <w:widowControl/>
+        <w:ind w:firstLineChars="0" w:firstLine="0"/>
+        <w:rPr>
+          <w:rFonts w:ascii="宋体" w:eastAsia="宋体" w:hAnsi="宋体"/>
+          <w:szCs w:val="21"/>
+        </w:rPr>
+      </w:pPr>
+    </w:p>
+    <w:p>
+      <w:pPr>
+        <w:pStyle w:val="msolistparagraph0"/>
+        <w:widowControl/>
+        <w:ind w:firstLineChars="0" w:firstLine="0"/>
+        <w:rPr>
+          <w:rFonts w:ascii="宋体" w:eastAsia="宋体" w:hAnsi="宋体" w:hint="eastAsia"/>
+          <w:szCs w:val="21"/>
+        </w:rPr>
+      </w:pPr>
+      <w:bookmarkStart w:id="1" w:name="_GoBack"/>
+      <w:bookmarkEnd w:id="1"/>
+    </w:p>
+    <w:p>
+      <w:pPr>
+        <w:pStyle w:val="msolistparagraph0"/>
+        <w:widowControl/>
+        <w:ind w:firstLineChars="0" w:firstLine="0"/>
+        <w:rPr>
+          <w:rFonts w:ascii="宋体" w:eastAsia="宋体" w:hAnsi="宋体"/>
+          <w:szCs w:val="21"/>
+        </w:rPr>
+      </w:pPr>
+      <w:r>
+        <w:rPr>
+          <w:rFonts w:ascii="宋体" w:eastAsia="宋体" w:hAnsi="宋体" w:hint="eastAsia"/>
+          <w:szCs w:val="21"/>
+        </w:rPr>
+        <w:t>硬件版本号：</w:t>
+      </w:r>
+      <w:r>
+        <w:rPr>
+          <w:rFonts w:ascii="宋体" w:eastAsia="宋体" w:hAnsi="宋体"/>
+          <w:szCs w:val="21"/>
+        </w:rPr>
+        <w:t>V2.0</w:t>
+      </w:r>
+      <w:r>
+        <w:rPr>
+          <w:rFonts w:ascii="宋体" w:eastAsia="宋体" w:hAnsi="宋体"/>
+          <w:szCs w:val="21"/>
+        </w:rPr>
+        <w:t>4</w:t>
+      </w:r>
+    </w:p>
+    <w:p>
+      <w:pPr>
+        <w:pStyle w:val="msolistparagraph0"/>
+        <w:widowControl/>
+        <w:ind w:firstLineChars="0" w:firstLine="0"/>
+        <w:rPr>
+          <w:rFonts w:ascii="宋体" w:eastAsia="宋体" w:hAnsi="宋体"/>
+          <w:szCs w:val="21"/>
+        </w:rPr>
+      </w:pPr>
+      <w:r>
+        <w:rPr>
+          <w:rFonts w:ascii="宋体" w:eastAsia="宋体" w:hAnsi="宋体"/>
+          <w:szCs w:val="21"/>
+        </w:rPr>
+        <w:t>Date：2018/05/</w:t>
+      </w:r>
+      <w:r>
+        <w:rPr>
+          <w:rFonts w:ascii="宋体" w:eastAsia="宋体" w:hAnsi="宋体"/>
+          <w:szCs w:val="21"/>
+        </w:rPr>
+        <w:t>28</w:t>
+      </w:r>
+    </w:p>
+    <w:p>
+      <w:pPr>
+        <w:pStyle w:val="msolistparagraph0"/>
+        <w:widowControl/>
+        <w:ind w:firstLineChars="0" w:firstLine="0"/>
+        <w:rPr>
+          <w:rFonts w:ascii="宋体" w:eastAsia="宋体" w:hAnsi="宋体"/>
+          <w:szCs w:val="21"/>
+        </w:rPr>
+      </w:pPr>
+      <w:r>
+        <w:rPr>
+          <w:rFonts w:ascii="宋体" w:eastAsia="宋体" w:hAnsi="宋体" w:hint="eastAsia"/>
+          <w:szCs w:val="21"/>
+        </w:rPr>
+        <w:t>内容：</w:t>
+      </w:r>
+    </w:p>
+    <w:p>
+      <w:pPr>
+        <w:pStyle w:val="msolistparagraph0"/>
+        <w:widowControl/>
+        <w:ind w:firstLineChars="0" w:firstLine="0"/>
+        <w:rPr>
+          <w:rFonts w:ascii="宋体" w:eastAsia="宋体" w:hAnsi="宋体"/>
+          <w:szCs w:val="21"/>
+        </w:rPr>
+      </w:pPr>
+      <w:r>
+        <w:rPr>
+          <w:rFonts w:ascii="宋体" w:eastAsia="宋体" w:hAnsi="宋体"/>
+          <w:szCs w:val="21"/>
+        </w:rPr>
+        <w:t>1. 移动BUZ1位置；</w:t>
+      </w:r>
+    </w:p>
+    <w:p>
+      <w:pPr>
+        <w:pStyle w:val="msolistparagraph0"/>
+        <w:widowControl/>
+        <w:ind w:firstLineChars="0" w:firstLine="0"/>
+        <w:rPr>
+          <w:rFonts w:ascii="宋体" w:eastAsia="宋体" w:hAnsi="宋体"/>
+          <w:szCs w:val="21"/>
+        </w:rPr>
+      </w:pPr>
+      <w:r>
+        <w:rPr>
+          <w:rFonts w:ascii="宋体" w:eastAsia="宋体" w:hAnsi="宋体"/>
+          <w:szCs w:val="21"/>
+        </w:rPr>
+        <w:t>2. 移动Q1,C55位置；</w:t>
+      </w:r>
+    </w:p>
+    <w:p>
+      <w:pPr>
+        <w:pStyle w:val="msolistparagraph0"/>
+        <w:widowControl/>
+        <w:ind w:firstLineChars="0" w:firstLine="0"/>
+        <w:rPr>
+          <w:rFonts w:ascii="宋体" w:eastAsia="宋体" w:hAnsi="宋体"/>
+          <w:szCs w:val="21"/>
+        </w:rPr>
+      </w:pPr>
+      <w:r>
+        <w:rPr>
+          <w:rFonts w:ascii="宋体" w:eastAsia="宋体" w:hAnsi="宋体"/>
+          <w:szCs w:val="21"/>
+        </w:rPr>
+        <w:t>3. 上下翻转C8；</w:t>
+      </w:r>
+    </w:p>
+    <w:p>
+      <w:pPr>
+        <w:pStyle w:val="msolistparagraph0"/>
+        <w:widowControl/>
+        <w:ind w:firstLineChars="0" w:firstLine="0"/>
+        <w:rPr>
+          <w:rFonts w:ascii="宋体" w:eastAsia="宋体" w:hAnsi="宋体" w:hint="eastAsia"/>
+          <w:szCs w:val="21"/>
+        </w:rPr>
+      </w:pPr>
+      <w:r>
+        <w:rPr>
+          <w:rFonts w:ascii="宋体" w:eastAsia="宋体" w:hAnsi="宋体"/>
+          <w:szCs w:val="21"/>
+        </w:rPr>
+        <w:t>4. 移动FAN CABLE接口位置；</w:t>
+      </w:r>
     </w:p>
     <w:sectPr>
       <w:pgSz w:w="11906" w:h="16838"/>

</xml_diff>